<commit_message>
Amiga style tracker music?
</commit_message>
<xml_diff>
--- a/#Docs/Neo Te Aika - 22011265 - 289106 GDD.docx
+++ b/#Docs/Neo Te Aika - 22011265 - 289106 GDD.docx
@@ -2,6 +2,166 @@
 <file path=word/document.xml><?xml version="1.0" encoding="utf-8"?>
 <w:document xmlns:wpc="http://schemas.microsoft.com/office/word/2010/wordprocessingCanvas" xmlns:cx="http://schemas.microsoft.com/office/drawing/2014/chartex" xmlns:cx1="http://schemas.microsoft.com/office/drawing/2015/9/8/chartex" xmlns:cx2="http://schemas.microsoft.com/office/drawing/2015/10/21/chartex" xmlns:cx3="http://schemas.microsoft.com/office/drawing/2016/5/9/chartex" xmlns:cx4="http://schemas.microsoft.com/office/drawing/2016/5/10/chartex" xmlns:cx5="http://schemas.microsoft.com/office/drawing/2016/5/11/chartex" xmlns:cx6="http://schemas.microsoft.com/office/drawing/2016/5/12/chartex" xmlns:cx7="http://schemas.microsoft.com/office/drawing/2016/5/13/chartex" xmlns:cx8="http://schemas.microsoft.com/office/drawing/2016/5/14/chartex" xmlns:mc="http://schemas.openxmlformats.org/markup-compatibility/2006" xmlns:aink="http://schemas.microsoft.com/office/drawing/2016/ink" xmlns:am3d="http://schemas.microsoft.com/office/drawing/2017/model3d" xmlns:o="urn:schemas-microsoft-com:office:office" xmlns:oel="http://schemas.microsoft.com/office/2019/extlst" xmlns:r="http://schemas.openxmlformats.org/officeDocument/2006/relationships" xmlns:m="http://schemas.openxmlformats.org/officeDocument/2006/math" xmlns:v="urn:schemas-microsoft-com:vml" xmlns:wp14="http://schemas.microsoft.com/office/word/2010/wordprocessingDrawing" xmlns:wp="http://schemas.openxmlformats.org/drawingml/2006/wordprocessingDrawing" xmlns:w10="urn:schemas-microsoft-com:office:word" xmlns:w="http://schemas.openxmlformats.org/wordprocessingml/2006/main" xmlns:w14="http://schemas.microsoft.com/office/word/2010/wordml" xmlns:w15="http://schemas.microsoft.com/office/word/2012/wordml" xmlns:w16cex="http://schemas.microsoft.com/office/word/2018/wordml/cex" xmlns:w16cid="http://schemas.microsoft.com/office/word/2016/wordml/cid" xmlns:w16="http://schemas.microsoft.com/office/word/2018/wordml" xmlns:w16du="http://schemas.microsoft.com/office/word/2023/wordml/word16du" xmlns:w16sdtdh="http://schemas.microsoft.com/office/word/2020/wordml/sdtdatahash" xmlns:w16se="http://schemas.microsoft.com/office/word/2015/wordml/symex" xmlns:wpg="http://schemas.microsoft.com/office/word/2010/wordprocessingGroup" xmlns:wpi="http://schemas.microsoft.com/office/word/2010/wordprocessingInk" xmlns:wne="http://schemas.microsoft.com/office/word/2006/wordml" xmlns:wps="http://schemas.microsoft.com/office/word/2010/wordprocessingShape" mc:Ignorable="w14 w15 w16se w16cid w16 w16cex w16sdtdh w16du wp14">
   <w:body>
+    <w:tbl>
+      <w:tblPr>
+        <w:tblpPr w:leftFromText="187" w:rightFromText="187" w:vertAnchor="page" w:horzAnchor="margin" w:tblpXSpec="center" w:tblpY="978"/>
+        <w:tblW w:w="4000" w:type="pct"/>
+        <w:tblBorders>
+          <w:left w:val="single" w:sz="12" w:space="0" w:color="156082" w:themeColor="accent1"/>
+        </w:tblBorders>
+        <w:tblCellMar>
+          <w:left w:w="144" w:type="dxa"/>
+          <w:right w:w="115" w:type="dxa"/>
+        </w:tblCellMar>
+        <w:tblLook w:val="04A0" w:firstRow="1" w:lastRow="0" w:firstColumn="1" w:lastColumn="0" w:noHBand="0" w:noVBand="1"/>
+      </w:tblPr>
+      <w:tblGrid>
+        <w:gridCol w:w="7209"/>
+      </w:tblGrid>
+      <w:tr>
+        <w:sdt>
+          <w:sdtPr>
+            <w:rPr>
+              <w:color w:val="0F4761" w:themeColor="accent1" w:themeShade="BF"/>
+              <w:sz w:val="24"/>
+              <w:szCs w:val="24"/>
+            </w:rPr>
+            <w:alias w:val="Company"/>
+            <w:id w:val="13406915"/>
+            <w:placeholder>
+              <w:docPart w:val="301BC1798F814F839B0B858F9BD353B3"/>
+            </w:placeholder>
+            <w:dataBinding w:prefixMappings="xmlns:ns0='http://schemas.openxmlformats.org/officeDocument/2006/extended-properties'" w:xpath="/ns0:Properties[1]/ns0:Company[1]" w:storeItemID="{6668398D-A668-4E3E-A5EB-62B293D839F1}"/>
+            <w:text/>
+          </w:sdtPr>
+          <w:sdtContent>
+            <w:tc>
+              <w:tcPr>
+                <w:tcW w:w="7209" w:type="dxa"/>
+                <w:tcMar>
+                  <w:top w:w="216" w:type="dxa"/>
+                  <w:left w:w="115" w:type="dxa"/>
+                  <w:bottom w:w="216" w:type="dxa"/>
+                  <w:right w:w="115" w:type="dxa"/>
+                </w:tcMar>
+              </w:tcPr>
+              <w:p>
+                <w:pPr>
+                  <w:pStyle w:val="NoSpacing"/>
+                  <w:rPr>
+                    <w:color w:val="0F4761" w:themeColor="accent1" w:themeShade="BF"/>
+                    <w:sz w:val="24"/>
+                  </w:rPr>
+                </w:pPr>
+                <w:r>
+                  <w:rPr>
+                    <w:color w:val="0F4761" w:themeColor="accent1" w:themeShade="BF"/>
+                    <w:sz w:val="24"/>
+                    <w:szCs w:val="24"/>
+                  </w:rPr>
+                  <w:t>Neo Te Aika - 22011265</w:t>
+                </w:r>
+              </w:p>
+            </w:tc>
+          </w:sdtContent>
+        </w:sdt>
+      </w:tr>
+      <w:tr>
+        <w:tc>
+          <w:tcPr>
+            <w:tcW w:w="7209" w:type="dxa"/>
+          </w:tcPr>
+          <w:sdt>
+            <w:sdtPr>
+              <w:rPr>
+                <w:rFonts w:asciiTheme="majorHAnsi" w:eastAsiaTheme="majorEastAsia" w:hAnsiTheme="majorHAnsi" w:cstheme="majorBidi"/>
+                <w:color w:val="156082" w:themeColor="accent1"/>
+                <w:sz w:val="88"/>
+                <w:szCs w:val="88"/>
+              </w:rPr>
+              <w:alias w:val="Title"/>
+              <w:id w:val="13406919"/>
+              <w:placeholder>
+                <w:docPart w:val="48E20776CAB340ACB5238ECF7E6082FF"/>
+              </w:placeholder>
+              <w:dataBinding w:prefixMappings="xmlns:ns0='http://schemas.openxmlformats.org/package/2006/metadata/core-properties' xmlns:ns1='http://purl.org/dc/elements/1.1/'" w:xpath="/ns0:coreProperties[1]/ns1:title[1]" w:storeItemID="{6C3C8BC8-F283-45AE-878A-BAB7291924A1}"/>
+              <w:text/>
+            </w:sdtPr>
+            <w:sdtContent>
+              <w:p>
+                <w:pPr>
+                  <w:pStyle w:val="NoSpacing"/>
+                  <w:spacing w:line="216" w:lineRule="auto"/>
+                  <w:rPr>
+                    <w:rFonts w:asciiTheme="majorHAnsi" w:eastAsiaTheme="majorEastAsia" w:hAnsiTheme="majorHAnsi" w:cstheme="majorBidi"/>
+                    <w:color w:val="156082" w:themeColor="accent1"/>
+                    <w:sz w:val="88"/>
+                    <w:szCs w:val="88"/>
+                  </w:rPr>
+                </w:pPr>
+                <w:r>
+                  <w:rPr>
+                    <w:rFonts w:asciiTheme="majorHAnsi" w:eastAsiaTheme="majorEastAsia" w:hAnsiTheme="majorHAnsi" w:cstheme="majorBidi"/>
+                    <w:color w:val="156082" w:themeColor="accent1"/>
+                    <w:sz w:val="88"/>
+                    <w:szCs w:val="88"/>
+                  </w:rPr>
+                  <w:t>GLOO BOOM</w:t>
+                </w:r>
+              </w:p>
+            </w:sdtContent>
+          </w:sdt>
+        </w:tc>
+      </w:tr>
+      <w:tr>
+        <w:sdt>
+          <w:sdtPr>
+            <w:rPr>
+              <w:color w:val="0F4761" w:themeColor="accent1" w:themeShade="BF"/>
+              <w:sz w:val="24"/>
+              <w:szCs w:val="24"/>
+            </w:rPr>
+            <w:alias w:val="Subtitle"/>
+            <w:id w:val="13406923"/>
+            <w:placeholder>
+              <w:docPart w:val="2A1ED3135EC246EE897306696F033F0B"/>
+            </w:placeholder>
+            <w:dataBinding w:prefixMappings="xmlns:ns0='http://schemas.openxmlformats.org/package/2006/metadata/core-properties' xmlns:ns1='http://purl.org/dc/elements/1.1/'" w:xpath="/ns0:coreProperties[1]/ns1:subject[1]" w:storeItemID="{6C3C8BC8-F283-45AE-878A-BAB7291924A1}"/>
+            <w:text/>
+          </w:sdtPr>
+          <w:sdtContent>
+            <w:tc>
+              <w:tcPr>
+                <w:tcW w:w="7209" w:type="dxa"/>
+                <w:tcMar>
+                  <w:top w:w="216" w:type="dxa"/>
+                  <w:left w:w="115" w:type="dxa"/>
+                  <w:bottom w:w="216" w:type="dxa"/>
+                  <w:right w:w="115" w:type="dxa"/>
+                </w:tcMar>
+              </w:tcPr>
+              <w:p>
+                <w:pPr>
+                  <w:pStyle w:val="NoSpacing"/>
+                  <w:rPr>
+                    <w:color w:val="0F4761" w:themeColor="accent1" w:themeShade="BF"/>
+                    <w:sz w:val="24"/>
+                  </w:rPr>
+                </w:pPr>
+                <w:r>
+                  <w:rPr>
+                    <w:color w:val="0F4761" w:themeColor="accent1" w:themeShade="BF"/>
+                    <w:sz w:val="24"/>
+                    <w:szCs w:val="24"/>
+                  </w:rPr>
+                  <w:t>289.106 2024 Summative – Game Design Document</w:t>
+                </w:r>
+              </w:p>
+            </w:tc>
+          </w:sdtContent>
+        </w:sdt>
+      </w:tr>
+    </w:tbl>
     <w:sdt>
       <w:sdtPr>
         <w:id w:val="-76373328"/>
@@ -14,166 +174,6 @@
         <w:p/>
         <w:tbl>
           <w:tblPr>
-            <w:tblpPr w:leftFromText="187" w:rightFromText="187" w:horzAnchor="margin" w:tblpXSpec="center" w:tblpY="2881"/>
-            <w:tblW w:w="4000" w:type="pct"/>
-            <w:tblBorders>
-              <w:left w:val="single" w:sz="12" w:space="0" w:color="156082" w:themeColor="accent1"/>
-            </w:tblBorders>
-            <w:tblCellMar>
-              <w:left w:w="144" w:type="dxa"/>
-              <w:right w:w="115" w:type="dxa"/>
-            </w:tblCellMar>
-            <w:tblLook w:val="04A0" w:firstRow="1" w:lastRow="0" w:firstColumn="1" w:lastColumn="0" w:noHBand="0" w:noVBand="1"/>
-          </w:tblPr>
-          <w:tblGrid>
-            <w:gridCol w:w="7209"/>
-          </w:tblGrid>
-          <w:tr>
-            <w:sdt>
-              <w:sdtPr>
-                <w:rPr>
-                  <w:color w:val="0F4761" w:themeColor="accent1" w:themeShade="BF"/>
-                  <w:sz w:val="24"/>
-                  <w:szCs w:val="24"/>
-                </w:rPr>
-                <w:alias w:val="Company"/>
-                <w:id w:val="13406915"/>
-                <w:placeholder>
-                  <w:docPart w:val="E943BD62DD28420DB727EF315B14B971"/>
-                </w:placeholder>
-                <w:dataBinding w:prefixMappings="xmlns:ns0='http://schemas.openxmlformats.org/officeDocument/2006/extended-properties'" w:xpath="/ns0:Properties[1]/ns0:Company[1]" w:storeItemID="{6668398D-A668-4E3E-A5EB-62B293D839F1}"/>
-                <w:text/>
-              </w:sdtPr>
-              <w:sdtContent>
-                <w:tc>
-                  <w:tcPr>
-                    <w:tcW w:w="7672" w:type="dxa"/>
-                    <w:tcMar>
-                      <w:top w:w="216" w:type="dxa"/>
-                      <w:left w:w="115" w:type="dxa"/>
-                      <w:bottom w:w="216" w:type="dxa"/>
-                      <w:right w:w="115" w:type="dxa"/>
-                    </w:tcMar>
-                  </w:tcPr>
-                  <w:p>
-                    <w:pPr>
-                      <w:pStyle w:val="NoSpacing"/>
-                      <w:rPr>
-                        <w:color w:val="0F4761" w:themeColor="accent1" w:themeShade="BF"/>
-                        <w:sz w:val="24"/>
-                      </w:rPr>
-                    </w:pPr>
-                    <w:r>
-                      <w:rPr>
-                        <w:color w:val="0F4761" w:themeColor="accent1" w:themeShade="BF"/>
-                        <w:sz w:val="24"/>
-                        <w:szCs w:val="24"/>
-                      </w:rPr>
-                      <w:t>Neo Te Aika - 22011265</w:t>
-                    </w:r>
-                  </w:p>
-                </w:tc>
-              </w:sdtContent>
-            </w:sdt>
-          </w:tr>
-          <w:tr>
-            <w:tc>
-              <w:tcPr>
-                <w:tcW w:w="7672" w:type="dxa"/>
-              </w:tcPr>
-              <w:sdt>
-                <w:sdtPr>
-                  <w:rPr>
-                    <w:rFonts w:asciiTheme="majorHAnsi" w:eastAsiaTheme="majorEastAsia" w:hAnsiTheme="majorHAnsi" w:cstheme="majorBidi"/>
-                    <w:color w:val="156082" w:themeColor="accent1"/>
-                    <w:sz w:val="88"/>
-                    <w:szCs w:val="88"/>
-                  </w:rPr>
-                  <w:alias w:val="Title"/>
-                  <w:id w:val="13406919"/>
-                  <w:placeholder>
-                    <w:docPart w:val="2E3099A5281D4C14A41F53AF7EB430D7"/>
-                  </w:placeholder>
-                  <w:dataBinding w:prefixMappings="xmlns:ns0='http://schemas.openxmlformats.org/package/2006/metadata/core-properties' xmlns:ns1='http://purl.org/dc/elements/1.1/'" w:xpath="/ns0:coreProperties[1]/ns1:title[1]" w:storeItemID="{6C3C8BC8-F283-45AE-878A-BAB7291924A1}"/>
-                  <w:text/>
-                </w:sdtPr>
-                <w:sdtContent>
-                  <w:p>
-                    <w:pPr>
-                      <w:pStyle w:val="NoSpacing"/>
-                      <w:spacing w:line="216" w:lineRule="auto"/>
-                      <w:rPr>
-                        <w:rFonts w:asciiTheme="majorHAnsi" w:eastAsiaTheme="majorEastAsia" w:hAnsiTheme="majorHAnsi" w:cstheme="majorBidi"/>
-                        <w:color w:val="156082" w:themeColor="accent1"/>
-                        <w:sz w:val="88"/>
-                        <w:szCs w:val="88"/>
-                      </w:rPr>
-                    </w:pPr>
-                    <w:r>
-                      <w:rPr>
-                        <w:rFonts w:asciiTheme="majorHAnsi" w:eastAsiaTheme="majorEastAsia" w:hAnsiTheme="majorHAnsi" w:cstheme="majorBidi"/>
-                        <w:color w:val="156082" w:themeColor="accent1"/>
-                        <w:sz w:val="88"/>
-                        <w:szCs w:val="88"/>
-                      </w:rPr>
-                      <w:t>GLOO BOOM</w:t>
-                    </w:r>
-                  </w:p>
-                </w:sdtContent>
-              </w:sdt>
-            </w:tc>
-          </w:tr>
-          <w:tr>
-            <w:sdt>
-              <w:sdtPr>
-                <w:rPr>
-                  <w:color w:val="0F4761" w:themeColor="accent1" w:themeShade="BF"/>
-                  <w:sz w:val="24"/>
-                  <w:szCs w:val="24"/>
-                </w:rPr>
-                <w:alias w:val="Subtitle"/>
-                <w:id w:val="13406923"/>
-                <w:placeholder>
-                  <w:docPart w:val="DCAE45FDC956441A91A7298FD5DC2B50"/>
-                </w:placeholder>
-                <w:dataBinding w:prefixMappings="xmlns:ns0='http://schemas.openxmlformats.org/package/2006/metadata/core-properties' xmlns:ns1='http://purl.org/dc/elements/1.1/'" w:xpath="/ns0:coreProperties[1]/ns1:subject[1]" w:storeItemID="{6C3C8BC8-F283-45AE-878A-BAB7291924A1}"/>
-                <w:text/>
-              </w:sdtPr>
-              <w:sdtContent>
-                <w:tc>
-                  <w:tcPr>
-                    <w:tcW w:w="7672" w:type="dxa"/>
-                    <w:tcMar>
-                      <w:top w:w="216" w:type="dxa"/>
-                      <w:left w:w="115" w:type="dxa"/>
-                      <w:bottom w:w="216" w:type="dxa"/>
-                      <w:right w:w="115" w:type="dxa"/>
-                    </w:tcMar>
-                  </w:tcPr>
-                  <w:p>
-                    <w:pPr>
-                      <w:pStyle w:val="NoSpacing"/>
-                      <w:rPr>
-                        <w:color w:val="0F4761" w:themeColor="accent1" w:themeShade="BF"/>
-                        <w:sz w:val="24"/>
-                      </w:rPr>
-                    </w:pPr>
-                    <w:r>
-                      <w:rPr>
-                        <w:color w:val="0F4761" w:themeColor="accent1" w:themeShade="BF"/>
-                        <w:sz w:val="24"/>
-                        <w:szCs w:val="24"/>
-                      </w:rPr>
-                      <w:t>289.106 2024 Summative – Game Design Document</w:t>
-                    </w:r>
-                  </w:p>
-                </w:tc>
-              </w:sdtContent>
-            </w:sdt>
-          </w:tr>
-        </w:tbl>
-        <w:tbl>
-          <w:tblPr>
             <w:tblpPr w:leftFromText="187" w:rightFromText="187" w:horzAnchor="margin" w:tblpXSpec="center" w:tblpYSpec="bottom"/>
             <w:tblW w:w="3857" w:type="pct"/>
             <w:tblLook w:val="04A0" w:firstRow="1" w:lastRow="0" w:firstColumn="1" w:lastColumn="0" w:noHBand="0" w:noVBand="1"/>
@@ -184,7 +184,7 @@
           <w:tr>
             <w:tc>
               <w:tcPr>
-                <w:tcW w:w="7221" w:type="dxa"/>
+                <w:tcW w:w="6963" w:type="dxa"/>
                 <w:tcMar>
                   <w:top w:w="216" w:type="dxa"/>
                   <w:left w:w="115" w:type="dxa"/>
@@ -283,6 +283,66 @@
           </w:tr>
         </w:tbl>
         <w:p>
+          <w:r>
+            <w:rPr>
+              <w:noProof/>
+            </w:rPr>
+            <w:drawing>
+              <wp:anchor distT="0" distB="0" distL="114300" distR="114300" simplePos="0" relativeHeight="251658240" behindDoc="1" locked="0" layoutInCell="1" allowOverlap="1" wp14:anchorId="54359015" wp14:editId="4C0E2848">
+                <wp:simplePos x="0" y="0"/>
+                <wp:positionH relativeFrom="page">
+                  <wp:align>center</wp:align>
+                </wp:positionH>
+                <wp:positionV relativeFrom="paragraph">
+                  <wp:posOffset>1283335</wp:posOffset>
+                </wp:positionV>
+                <wp:extent cx="4366800" cy="6174000"/>
+                <wp:effectExtent l="0" t="0" r="0" b="0"/>
+                <wp:wrapNone/>
+                <wp:docPr id="1322743363" name="Picture 1" descr="A cartoon of a frog holding up his hand&#10;&#10;Description automatically generated"/>
+                <wp:cNvGraphicFramePr>
+                  <a:graphicFrameLocks xmlns:a="http://schemas.openxmlformats.org/drawingml/2006/main" noChangeAspect="1"/>
+                </wp:cNvGraphicFramePr>
+                <a:graphic xmlns:a="http://schemas.openxmlformats.org/drawingml/2006/main">
+                  <a:graphicData uri="http://schemas.openxmlformats.org/drawingml/2006/picture">
+                    <pic:pic xmlns:pic="http://schemas.openxmlformats.org/drawingml/2006/picture">
+                      <pic:nvPicPr>
+                        <pic:cNvPr id="1322743363" name="Picture 1" descr="A cartoon of a frog holding up his hand&#10;&#10;Description automatically generated"/>
+                        <pic:cNvPicPr/>
+                      </pic:nvPicPr>
+                      <pic:blipFill>
+                        <a:blip r:embed="rId5" cstate="print">
+                          <a:extLst>
+                            <a:ext uri="{28A0092B-C50C-407E-A947-70E740481C1C}">
+                              <a14:useLocalDpi xmlns:a14="http://schemas.microsoft.com/office/drawing/2010/main" val="0"/>
+                            </a:ext>
+                          </a:extLst>
+                        </a:blip>
+                        <a:stretch>
+                          <a:fillRect/>
+                        </a:stretch>
+                      </pic:blipFill>
+                      <pic:spPr>
+                        <a:xfrm>
+                          <a:off x="0" y="0"/>
+                          <a:ext cx="4366800" cy="6174000"/>
+                        </a:xfrm>
+                        <a:prstGeom prst="rect">
+                          <a:avLst/>
+                        </a:prstGeom>
+                      </pic:spPr>
+                    </pic:pic>
+                  </a:graphicData>
+                </a:graphic>
+                <wp14:sizeRelH relativeFrom="page">
+                  <wp14:pctWidth>0</wp14:pctWidth>
+                </wp14:sizeRelH>
+                <wp14:sizeRelV relativeFrom="page">
+                  <wp14:pctHeight>0</wp14:pctHeight>
+                </wp14:sizeRelV>
+              </wp:anchor>
+            </w:drawing>
+          </w:r>
           <w:r>
             <w:br w:type="page"/>
           </w:r>
@@ -345,7 +405,7 @@
               <w:r>
                 <w:fldChar w:fldCharType="separate"/>
               </w:r>
-              <w:hyperlink w:anchor="_Toc162877583" w:history="1">
+              <w:hyperlink w:anchor="_Toc163006540" w:history="1">
                 <w:r>
                   <w:rPr>
                     <w:rStyle w:val="Hyperlink"/>
@@ -372,7 +432,7 @@
                     <w:noProof/>
                     <w:webHidden/>
                   </w:rPr>
-                  <w:instrText xml:space="preserve"> PAGEREF _Toc162877583 \h </w:instrText>
+                  <w:instrText xml:space="preserve"> PAGEREF _Toc163006540 \h </w:instrText>
                 </w:r>
                 <w:r>
                   <w:rPr>
@@ -417,7 +477,7 @@
                   <w:lang w:eastAsia="en-NZ"/>
                 </w:rPr>
               </w:pPr>
-              <w:hyperlink w:anchor="_Toc162877584" w:history="1">
+              <w:hyperlink w:anchor="_Toc163006541" w:history="1">
                 <w:r>
                   <w:rPr>
                     <w:rStyle w:val="Hyperlink"/>
@@ -444,7 +504,7 @@
                     <w:noProof/>
                     <w:webHidden/>
                   </w:rPr>
-                  <w:instrText xml:space="preserve"> PAGEREF _Toc162877584 \h </w:instrText>
+                  <w:instrText xml:space="preserve"> PAGEREF _Toc163006541 \h </w:instrText>
                 </w:r>
                 <w:r>
                   <w:rPr>
@@ -489,7 +549,7 @@
                   <w:lang w:eastAsia="en-NZ"/>
                 </w:rPr>
               </w:pPr>
-              <w:hyperlink w:anchor="_Toc162877585" w:history="1">
+              <w:hyperlink w:anchor="_Toc163006542" w:history="1">
                 <w:r>
                   <w:rPr>
                     <w:rStyle w:val="Hyperlink"/>
@@ -516,7 +576,7 @@
                     <w:noProof/>
                     <w:webHidden/>
                   </w:rPr>
-                  <w:instrText xml:space="preserve"> PAGEREF _Toc162877585 \h </w:instrText>
+                  <w:instrText xml:space="preserve"> PAGEREF _Toc163006542 \h </w:instrText>
                 </w:r>
                 <w:r>
                   <w:rPr>
@@ -561,7 +621,7 @@
                   <w:lang w:eastAsia="en-NZ"/>
                 </w:rPr>
               </w:pPr>
-              <w:hyperlink w:anchor="_Toc162877586" w:history="1">
+              <w:hyperlink w:anchor="_Toc163006543" w:history="1">
                 <w:r>
                   <w:rPr>
                     <w:rStyle w:val="Hyperlink"/>
@@ -588,7 +648,7 @@
                     <w:noProof/>
                     <w:webHidden/>
                   </w:rPr>
-                  <w:instrText xml:space="preserve"> PAGEREF _Toc162877586 \h </w:instrText>
+                  <w:instrText xml:space="preserve"> PAGEREF _Toc163006543 \h </w:instrText>
                 </w:r>
                 <w:r>
                   <w:rPr>
@@ -633,7 +693,7 @@
                   <w:lang w:eastAsia="en-NZ"/>
                 </w:rPr>
               </w:pPr>
-              <w:hyperlink w:anchor="_Toc162877587" w:history="1">
+              <w:hyperlink w:anchor="_Toc163006544" w:history="1">
                 <w:r>
                   <w:rPr>
                     <w:rStyle w:val="Hyperlink"/>
@@ -660,7 +720,7 @@
                     <w:noProof/>
                     <w:webHidden/>
                   </w:rPr>
-                  <w:instrText xml:space="preserve"> PAGEREF _Toc162877587 \h </w:instrText>
+                  <w:instrText xml:space="preserve"> PAGEREF _Toc163006544 \h </w:instrText>
                 </w:r>
                 <w:r>
                   <w:rPr>
@@ -705,7 +765,7 @@
                   <w:lang w:eastAsia="en-NZ"/>
                 </w:rPr>
               </w:pPr>
-              <w:hyperlink w:anchor="_Toc162877588" w:history="1">
+              <w:hyperlink w:anchor="_Toc163006545" w:history="1">
                 <w:r>
                   <w:rPr>
                     <w:rStyle w:val="Hyperlink"/>
@@ -732,7 +792,7 @@
                     <w:noProof/>
                     <w:webHidden/>
                   </w:rPr>
-                  <w:instrText xml:space="preserve"> PAGEREF _Toc162877588 \h </w:instrText>
+                  <w:instrText xml:space="preserve"> PAGEREF _Toc163006545 \h </w:instrText>
                 </w:r>
                 <w:r>
                   <w:rPr>
@@ -777,7 +837,7 @@
                   <w:lang w:eastAsia="en-NZ"/>
                 </w:rPr>
               </w:pPr>
-              <w:hyperlink w:anchor="_Toc162877589" w:history="1">
+              <w:hyperlink w:anchor="_Toc163006546" w:history="1">
                 <w:r>
                   <w:rPr>
                     <w:rStyle w:val="Hyperlink"/>
@@ -804,7 +864,7 @@
                     <w:noProof/>
                     <w:webHidden/>
                   </w:rPr>
-                  <w:instrText xml:space="preserve"> PAGEREF _Toc162877589 \h </w:instrText>
+                  <w:instrText xml:space="preserve"> PAGEREF _Toc163006546 \h </w:instrText>
                 </w:r>
                 <w:r>
                   <w:rPr>
@@ -849,7 +909,7 @@
                   <w:lang w:eastAsia="en-NZ"/>
                 </w:rPr>
               </w:pPr>
-              <w:hyperlink w:anchor="_Toc162877590" w:history="1">
+              <w:hyperlink w:anchor="_Toc163006547" w:history="1">
                 <w:r>
                   <w:rPr>
                     <w:rStyle w:val="Hyperlink"/>
@@ -876,7 +936,7 @@
                     <w:noProof/>
                     <w:webHidden/>
                   </w:rPr>
-                  <w:instrText xml:space="preserve"> PAGEREF _Toc162877590 \h </w:instrText>
+                  <w:instrText xml:space="preserve"> PAGEREF _Toc163006547 \h </w:instrText>
                 </w:r>
                 <w:r>
                   <w:rPr>
@@ -923,7 +983,7 @@
                   <w:lang w:eastAsia="en-NZ"/>
                 </w:rPr>
               </w:pPr>
-              <w:hyperlink w:anchor="_Toc162877591" w:history="1">
+              <w:hyperlink w:anchor="_Toc163006548" w:history="1">
                 <w:r>
                   <w:rPr>
                     <w:rStyle w:val="Hyperlink"/>
@@ -950,7 +1010,7 @@
                     <w:noProof/>
                     <w:webHidden/>
                   </w:rPr>
-                  <w:instrText xml:space="preserve"> PAGEREF _Toc162877591 \h </w:instrText>
+                  <w:instrText xml:space="preserve"> PAGEREF _Toc163006548 \h </w:instrText>
                 </w:r>
                 <w:r>
                   <w:rPr>
@@ -997,7 +1057,7 @@
                   <w:lang w:eastAsia="en-NZ"/>
                 </w:rPr>
               </w:pPr>
-              <w:hyperlink w:anchor="_Toc162877592" w:history="1">
+              <w:hyperlink w:anchor="_Toc163006549" w:history="1">
                 <w:r>
                   <w:rPr>
                     <w:rStyle w:val="Hyperlink"/>
@@ -1024,7 +1084,7 @@
                     <w:noProof/>
                     <w:webHidden/>
                   </w:rPr>
-                  <w:instrText xml:space="preserve"> PAGEREF _Toc162877592 \h </w:instrText>
+                  <w:instrText xml:space="preserve"> PAGEREF _Toc163006549 \h </w:instrText>
                 </w:r>
                 <w:r>
                   <w:rPr>
@@ -1071,7 +1131,7 @@
                   <w:lang w:eastAsia="en-NZ"/>
                 </w:rPr>
               </w:pPr>
-              <w:hyperlink w:anchor="_Toc162877593" w:history="1">
+              <w:hyperlink w:anchor="_Toc163006550" w:history="1">
                 <w:r>
                   <w:rPr>
                     <w:rStyle w:val="Hyperlink"/>
@@ -1098,7 +1158,7 @@
                     <w:noProof/>
                     <w:webHidden/>
                   </w:rPr>
-                  <w:instrText xml:space="preserve"> PAGEREF _Toc162877593 \h </w:instrText>
+                  <w:instrText xml:space="preserve"> PAGEREF _Toc163006550 \h </w:instrText>
                 </w:r>
                 <w:r>
                   <w:rPr>
@@ -1152,7 +1212,7 @@
       <w:pPr>
         <w:pStyle w:val="Heading1"/>
       </w:pPr>
-      <w:bookmarkStart w:id="0" w:name="_Toc162877583"/>
+      <w:bookmarkStart w:id="0" w:name="_Toc163006540"/>
       <w:r>
         <w:t>Overview</w:t>
       </w:r>
@@ -1222,7 +1282,7 @@
       <w:pPr>
         <w:pStyle w:val="Heading3"/>
       </w:pPr>
-      <w:bookmarkStart w:id="1" w:name="_Toc162877584"/>
+      <w:bookmarkStart w:id="1" w:name="_Toc163006541"/>
       <w:r>
         <w:t>Mantra</w:t>
       </w:r>
@@ -1238,19 +1298,44 @@
       <w:r>
         <w:t>Vibrant pick-up-and-play action with an old school vibe – “</w:t>
       </w:r>
+      <w:proofErr w:type="spellStart"/>
       <w:r>
         <w:rPr>
           <w:i/>
           <w:iCs/>
         </w:rPr>
-        <w:t>Peggle x Bomberman”</w:t>
+        <w:t>Peggle</w:t>
+      </w:r>
+      <w:proofErr w:type="spellEnd"/>
+      <w:r>
+        <w:rPr>
+          <w:i/>
+          <w:iCs/>
+        </w:rPr>
+        <w:t xml:space="preserve"> x </w:t>
+      </w:r>
+      <w:proofErr w:type="spellStart"/>
+      <w:r>
+        <w:rPr>
+          <w:i/>
+          <w:iCs/>
+        </w:rPr>
+        <w:t>Bomberman</w:t>
+      </w:r>
+      <w:proofErr w:type="spellEnd"/>
+      <w:r>
+        <w:rPr>
+          <w:i/>
+          <w:iCs/>
+        </w:rPr>
+        <w:t>”</w:t>
       </w:r>
     </w:p>
     <w:p>
       <w:pPr>
         <w:pStyle w:val="Heading3"/>
       </w:pPr>
-      <w:bookmarkStart w:id="2" w:name="_Toc162877585"/>
+      <w:bookmarkStart w:id="2" w:name="_Toc163006542"/>
       <w:r>
         <w:t>Design Pillars</w:t>
       </w:r>
@@ -1293,7 +1378,7 @@
       <w:pPr>
         <w:pStyle w:val="Heading3"/>
       </w:pPr>
-      <w:bookmarkStart w:id="3" w:name="_Toc162877586"/>
+      <w:bookmarkStart w:id="3" w:name="_Toc163006543"/>
       <w:r>
         <w:t>Genre/Story/Mechanics Summary</w:t>
       </w:r>
@@ -1342,14 +1427,30 @@
           <w:i/>
           <w:iCs/>
         </w:rPr>
-        <w:t>Tax-payer-hating forces of evil have taken residence in a derelict shipyard. It's Gloo's job to clear them out, and collect valuables from the ships he tears apart on his way.</w:t>
+        <w:t xml:space="preserve">Tax-payer-hating forces of evil have taken residence in a derelict shipyard. It's Gloo's job to clear them </w:t>
+      </w:r>
+      <w:proofErr w:type="gramStart"/>
+      <w:r>
+        <w:rPr>
+          <w:i/>
+          <w:iCs/>
+        </w:rPr>
+        <w:t>out, and</w:t>
+      </w:r>
+      <w:proofErr w:type="gramEnd"/>
+      <w:r>
+        <w:rPr>
+          <w:i/>
+          <w:iCs/>
+        </w:rPr>
+        <w:t xml:space="preserve"> collect valuables from the ships he tears apart on his way.</w:t>
       </w:r>
     </w:p>
     <w:p>
       <w:pPr>
         <w:pStyle w:val="Heading3"/>
       </w:pPr>
-      <w:bookmarkStart w:id="4" w:name="_Toc162877587"/>
+      <w:bookmarkStart w:id="4" w:name="_Toc163006544"/>
       <w:r>
         <w:t>Features</w:t>
       </w:r>
@@ -1370,7 +1471,7 @@
       <w:pPr>
         <w:pStyle w:val="Heading3"/>
       </w:pPr>
-      <w:bookmarkStart w:id="5" w:name="_Toc162877588"/>
+      <w:bookmarkStart w:id="5" w:name="_Toc163006545"/>
       <w:r>
         <w:t>Interface</w:t>
       </w:r>
@@ -1391,7 +1492,7 @@
       <w:pPr>
         <w:pStyle w:val="Heading3"/>
       </w:pPr>
-      <w:bookmarkStart w:id="6" w:name="_Toc162877589"/>
+      <w:bookmarkStart w:id="6" w:name="_Toc163006546"/>
       <w:r>
         <w:t>Art</w:t>
       </w:r>
@@ -1405,14 +1506,31 @@
         </w:rPr>
       </w:pPr>
       <w:r>
-        <w:t xml:space="preserve">Gloom Boom </w:t>
+        <w:t>Visuals are inspired by the early 5</w:t>
+      </w:r>
+      <w:r>
+        <w:rPr>
+          <w:vertAlign w:val="superscript"/>
+        </w:rPr>
+        <w:t>th</w:t>
+      </w:r>
+      <w:r>
+        <w:t xml:space="preserve"> gen game console era of 3D graphics, with a focus on vertex-based lighting, lower poly-count and </w:t>
+      </w:r>
+      <w:proofErr w:type="gramStart"/>
+      <w:r>
+        <w:t>low resolution</w:t>
+      </w:r>
+      <w:proofErr w:type="gramEnd"/>
+      <w:r>
+        <w:t xml:space="preserve"> texture mapping, sharp shadows and emphasised character animation to convey emotion.</w:t>
       </w:r>
     </w:p>
     <w:p>
       <w:pPr>
         <w:pStyle w:val="Heading3"/>
       </w:pPr>
-      <w:bookmarkStart w:id="7" w:name="_Toc162877590"/>
+      <w:bookmarkStart w:id="7" w:name="_Toc163006547"/>
       <w:r>
         <w:t>Audio</w:t>
       </w:r>
@@ -1426,14 +1544,22 @@
         </w:rPr>
       </w:pPr>
       <w:r>
-        <w:t xml:space="preserve">Gloom Boom </w:t>
+        <w:t xml:space="preserve">Music is inspired by tracker music created for the Commodore Amiga, with low fidelity </w:t>
+      </w:r>
+      <w:proofErr w:type="gramStart"/>
+      <w:r>
+        <w:t>sample based</w:t>
+      </w:r>
+      <w:proofErr w:type="gramEnd"/>
+      <w:r>
+        <w:t xml:space="preserve"> music.</w:t>
       </w:r>
     </w:p>
     <w:p>
       <w:pPr>
         <w:pStyle w:val="Heading1"/>
       </w:pPr>
-      <w:bookmarkStart w:id="8" w:name="_Toc162877591"/>
+      <w:bookmarkStart w:id="8" w:name="_Toc163006548"/>
       <w:r>
         <w:t>GAMEPLAY</w:t>
       </w:r>
@@ -1443,7 +1569,7 @@
       <w:pPr>
         <w:pStyle w:val="Heading2"/>
       </w:pPr>
-      <w:bookmarkStart w:id="9" w:name="_Toc162877592"/>
+      <w:bookmarkStart w:id="9" w:name="_Toc163006549"/>
       <w:r>
         <w:t>Basics</w:t>
       </w:r>
@@ -1480,7 +1606,7 @@
       <w:pPr>
         <w:pStyle w:val="Heading2"/>
       </w:pPr>
-      <w:bookmarkStart w:id="10" w:name="_Toc162877593"/>
+      <w:bookmarkStart w:id="10" w:name="_Toc163006550"/>
       <w:r>
         <w:t>Structures</w:t>
       </w:r>
@@ -1509,7 +1635,15 @@
     <w:p/>
     <w:p>
       <w:r>
-        <w:t xml:space="preserve">A wall's state cannot be reversed (healed), and once destroyed, the wall is gone for the playthrough - however gluing a surface "shields" it for one hit from reaching a further damage state.  </w:t>
+        <w:t xml:space="preserve">A wall's state cannot be reversed (healed), and once destroyed, the wall is gone for the playthrough - however gluing a </w:t>
+      </w:r>
+      <w:proofErr w:type="gramStart"/>
+      <w:r>
+        <w:t>surface "shields"</w:t>
+      </w:r>
+      <w:proofErr w:type="gramEnd"/>
+      <w:r>
+        <w:t xml:space="preserve"> it for one hit from reaching a further damage state.  </w:t>
       </w:r>
     </w:p>
     <w:p>
@@ -2720,96 +2854,6 @@
   <w:docParts>
     <w:docPart>
       <w:docPartPr>
-        <w:name w:val="E943BD62DD28420DB727EF315B14B971"/>
-        <w:category>
-          <w:name w:val="General"/>
-          <w:gallery w:val="placeholder"/>
-        </w:category>
-        <w:types>
-          <w:type w:val="bbPlcHdr"/>
-        </w:types>
-        <w:behaviors>
-          <w:behavior w:val="content"/>
-        </w:behaviors>
-        <w:guid w:val="{48D8D926-2C9A-4525-B5A9-45BCCC8E2DFB}"/>
-      </w:docPartPr>
-      <w:docPartBody>
-        <w:p>
-          <w:pPr>
-            <w:pStyle w:val="E943BD62DD28420DB727EF315B14B971"/>
-          </w:pPr>
-          <w:r>
-            <w:rPr>
-              <w:color w:val="0F4761" w:themeColor="accent1" w:themeShade="BF"/>
-            </w:rPr>
-            <w:t>[Company name]</w:t>
-          </w:r>
-        </w:p>
-      </w:docPartBody>
-    </w:docPart>
-    <w:docPart>
-      <w:docPartPr>
-        <w:name w:val="2E3099A5281D4C14A41F53AF7EB430D7"/>
-        <w:category>
-          <w:name w:val="General"/>
-          <w:gallery w:val="placeholder"/>
-        </w:category>
-        <w:types>
-          <w:type w:val="bbPlcHdr"/>
-        </w:types>
-        <w:behaviors>
-          <w:behavior w:val="content"/>
-        </w:behaviors>
-        <w:guid w:val="{041C228E-2833-43BD-B62B-066DC114D526}"/>
-      </w:docPartPr>
-      <w:docPartBody>
-        <w:p>
-          <w:pPr>
-            <w:pStyle w:val="2E3099A5281D4C14A41F53AF7EB430D7"/>
-          </w:pPr>
-          <w:r>
-            <w:rPr>
-              <w:rFonts w:asciiTheme="majorHAnsi" w:eastAsiaTheme="majorEastAsia" w:hAnsiTheme="majorHAnsi" w:cstheme="majorBidi"/>
-              <w:color w:val="156082" w:themeColor="accent1"/>
-              <w:sz w:val="88"/>
-              <w:szCs w:val="88"/>
-            </w:rPr>
-            <w:t>[Document title]</w:t>
-          </w:r>
-        </w:p>
-      </w:docPartBody>
-    </w:docPart>
-    <w:docPart>
-      <w:docPartPr>
-        <w:name w:val="DCAE45FDC956441A91A7298FD5DC2B50"/>
-        <w:category>
-          <w:name w:val="General"/>
-          <w:gallery w:val="placeholder"/>
-        </w:category>
-        <w:types>
-          <w:type w:val="bbPlcHdr"/>
-        </w:types>
-        <w:behaviors>
-          <w:behavior w:val="content"/>
-        </w:behaviors>
-        <w:guid w:val="{539FC705-74B8-4D80-9D00-DD86C8C3D666}"/>
-      </w:docPartPr>
-      <w:docPartBody>
-        <w:p>
-          <w:pPr>
-            <w:pStyle w:val="DCAE45FDC956441A91A7298FD5DC2B50"/>
-          </w:pPr>
-          <w:r>
-            <w:rPr>
-              <w:color w:val="0F4761" w:themeColor="accent1" w:themeShade="BF"/>
-            </w:rPr>
-            <w:t>[Document subtitle]</w:t>
-          </w:r>
-        </w:p>
-      </w:docPartBody>
-    </w:docPart>
-    <w:docPart>
-      <w:docPartPr>
         <w:name w:val="2A2854654A0E473FA7461366CB65F8D1"/>
         <w:category>
           <w:name w:val="General"/>
@@ -2870,6 +2914,96 @@
         </w:p>
       </w:docPartBody>
     </w:docPart>
+    <w:docPart>
+      <w:docPartPr>
+        <w:name w:val="301BC1798F814F839B0B858F9BD353B3"/>
+        <w:category>
+          <w:name w:val="General"/>
+          <w:gallery w:val="placeholder"/>
+        </w:category>
+        <w:types>
+          <w:type w:val="bbPlcHdr"/>
+        </w:types>
+        <w:behaviors>
+          <w:behavior w:val="content"/>
+        </w:behaviors>
+        <w:guid w:val="{2A2A9802-D7C6-4BB9-BB66-E95B09D08BEB}"/>
+      </w:docPartPr>
+      <w:docPartBody>
+        <w:p>
+          <w:pPr>
+            <w:pStyle w:val="301BC1798F814F839B0B858F9BD353B3"/>
+          </w:pPr>
+          <w:r>
+            <w:rPr>
+              <w:color w:val="0F4761" w:themeColor="accent1" w:themeShade="BF"/>
+            </w:rPr>
+            <w:t>[Company name]</w:t>
+          </w:r>
+        </w:p>
+      </w:docPartBody>
+    </w:docPart>
+    <w:docPart>
+      <w:docPartPr>
+        <w:name w:val="48E20776CAB340ACB5238ECF7E6082FF"/>
+        <w:category>
+          <w:name w:val="General"/>
+          <w:gallery w:val="placeholder"/>
+        </w:category>
+        <w:types>
+          <w:type w:val="bbPlcHdr"/>
+        </w:types>
+        <w:behaviors>
+          <w:behavior w:val="content"/>
+        </w:behaviors>
+        <w:guid w:val="{97E256ED-82A4-4066-8D50-2796CBF4BDAC}"/>
+      </w:docPartPr>
+      <w:docPartBody>
+        <w:p>
+          <w:pPr>
+            <w:pStyle w:val="48E20776CAB340ACB5238ECF7E6082FF"/>
+          </w:pPr>
+          <w:r>
+            <w:rPr>
+              <w:rFonts w:asciiTheme="majorHAnsi" w:eastAsiaTheme="majorEastAsia" w:hAnsiTheme="majorHAnsi" w:cstheme="majorBidi"/>
+              <w:color w:val="156082" w:themeColor="accent1"/>
+              <w:sz w:val="88"/>
+              <w:szCs w:val="88"/>
+            </w:rPr>
+            <w:t>[Document title]</w:t>
+          </w:r>
+        </w:p>
+      </w:docPartBody>
+    </w:docPart>
+    <w:docPart>
+      <w:docPartPr>
+        <w:name w:val="2A1ED3135EC246EE897306696F033F0B"/>
+        <w:category>
+          <w:name w:val="General"/>
+          <w:gallery w:val="placeholder"/>
+        </w:category>
+        <w:types>
+          <w:type w:val="bbPlcHdr"/>
+        </w:types>
+        <w:behaviors>
+          <w:behavior w:val="content"/>
+        </w:behaviors>
+        <w:guid w:val="{862BA845-D821-418D-8C7D-B5363632054A}"/>
+      </w:docPartPr>
+      <w:docPartBody>
+        <w:p>
+          <w:pPr>
+            <w:pStyle w:val="2A1ED3135EC246EE897306696F033F0B"/>
+          </w:pPr>
+          <w:r>
+            <w:rPr>
+              <w:color w:val="0F4761" w:themeColor="accent1" w:themeShade="BF"/>
+            </w:rPr>
+            <w:t>[Document subtitle]</w:t>
+          </w:r>
+        </w:p>
+      </w:docPartBody>
+    </w:docPart>
   </w:docParts>
 </w:glossaryDocument>
 </file>
@@ -2916,8 +3050,8 @@
     <w:rsidRoot w:val="00156496"/>
     <w:rsid w:val="00156496"/>
     <w:rsid w:val="00457FD3"/>
-    <w:rsid w:val="00587813"/>
     <w:rsid w:val="00AD544C"/>
+    <w:rsid w:val="00F02725"/>
   </w:rsids>
   <m:mathPr>
     <m:mathFont m:val="Cambria Math"/>
@@ -3388,6 +3522,30 @@
     <w:name w:val="F6499358231C4E29B411DBCA6D960961"/>
     <w:rsid w:val="00156496"/>
   </w:style>
+  <w:style w:type="paragraph" w:customStyle="1" w:styleId="7A4CBCE82F9D4E9EA6986D16FD8DE8EC">
+    <w:name w:val="7A4CBCE82F9D4E9EA6986D16FD8DE8EC"/>
+    <w:rsid w:val="00AD544C"/>
+  </w:style>
+  <w:style w:type="paragraph" w:customStyle="1" w:styleId="7BDFFA42941A41AA996653E4A42D4464">
+    <w:name w:val="7BDFFA42941A41AA996653E4A42D4464"/>
+    <w:rsid w:val="00AD544C"/>
+  </w:style>
+  <w:style w:type="paragraph" w:customStyle="1" w:styleId="A0AC603E6F71499A8B8066157103ED4C">
+    <w:name w:val="A0AC603E6F71499A8B8066157103ED4C"/>
+    <w:rsid w:val="00AD544C"/>
+  </w:style>
+  <w:style w:type="paragraph" w:customStyle="1" w:styleId="301BC1798F814F839B0B858F9BD353B3">
+    <w:name w:val="301BC1798F814F839B0B858F9BD353B3"/>
+    <w:rsid w:val="00AD544C"/>
+  </w:style>
+  <w:style w:type="paragraph" w:customStyle="1" w:styleId="48E20776CAB340ACB5238ECF7E6082FF">
+    <w:name w:val="48E20776CAB340ACB5238ECF7E6082FF"/>
+    <w:rsid w:val="00AD544C"/>
+  </w:style>
+  <w:style w:type="paragraph" w:customStyle="1" w:styleId="2A1ED3135EC246EE897306696F033F0B">
+    <w:name w:val="2A1ED3135EC246EE897306696F033F0B"/>
+    <w:rsid w:val="00AD544C"/>
+  </w:style>
 </w:styles>
 </file>
 

</xml_diff>